<commit_message>
First take at responses
</commit_message>
<xml_diff>
--- a/2 Manuscript/R2/PRPF-D-21-00324.R2 CL.docx
+++ b/2 Manuscript/R2/PRPF-D-21-00324.R2 CL.docx
@@ -170,7 +170,7 @@
         <w:rPr>
           <w:rFonts w:cstheme="minorHAnsi"/>
         </w:rPr>
-        <w:t>,</w:t>
+        <w:t>:</w:t>
       </w:r>
     </w:p>
     <w:p>
@@ -302,14 +302,7 @@
           <w:rFonts w:cstheme="minorHAnsi"/>
           <w:color w:val="000000" w:themeColor="text1"/>
         </w:rPr>
-        <w:t xml:space="preserve">this version of the </w:t>
-      </w:r>
-      <w:r>
-        <w:rPr>
-          <w:rFonts w:cstheme="minorHAnsi"/>
-          <w:color w:val="000000" w:themeColor="text1"/>
-        </w:rPr>
-        <w:t xml:space="preserve">manuscript </w:t>
+        <w:t xml:space="preserve">this version </w:t>
       </w:r>
       <w:r>
         <w:rPr>
@@ -358,7 +351,21 @@
           <w:rFonts w:cstheme="minorHAnsi"/>
           <w:color w:val="000000" w:themeColor="text1"/>
         </w:rPr>
-        <w:t>relative to our previous experiment while positively commenting on the quality of the writing and the scientific rigor of our experiments.</w:t>
+        <w:t xml:space="preserve">relative to our </w:t>
+      </w:r>
+      <w:r>
+        <w:rPr>
+          <w:rFonts w:cstheme="minorHAnsi"/>
+          <w:color w:val="000000" w:themeColor="text1"/>
+        </w:rPr>
+        <w:t>initial submission</w:t>
+      </w:r>
+      <w:r>
+        <w:rPr>
+          <w:rFonts w:cstheme="minorHAnsi"/>
+          <w:color w:val="000000" w:themeColor="text1"/>
+        </w:rPr>
+        <w:t xml:space="preserve"> while positively commenting on the quality of the writing and the scientific rigor of our experiments.</w:t>
       </w:r>
       <w:r>
         <w:rPr>
@@ -386,21 +393,112 @@
           <w:rFonts w:cstheme="minorHAnsi"/>
           <w:color w:val="000000" w:themeColor="text1"/>
         </w:rPr>
-        <w:t xml:space="preserve">a set of point-by-point responses to each comment. In doing so, </w:t>
-      </w:r>
-      <w:r>
-        <w:rPr>
-          <w:rFonts w:cstheme="minorHAnsi"/>
-          <w:color w:val="000000" w:themeColor="text1"/>
-        </w:rPr>
-        <w:t xml:space="preserve">we have focused on revision on </w:t>
-      </w:r>
-      <w:r>
-        <w:rPr>
-          <w:rFonts w:cstheme="minorHAnsi"/>
-          <w:color w:val="000000" w:themeColor="text1"/>
-        </w:rPr>
-        <w:t xml:space="preserve">clarifying the motivation for this study while also streamlining the Introduction and Results section. To facilitate review, </w:t>
+        <w:t>a set of point-by-point responses to each</w:t>
+      </w:r>
+      <w:r>
+        <w:rPr>
+          <w:rFonts w:cstheme="minorHAnsi"/>
+          <w:color w:val="000000" w:themeColor="text1"/>
+        </w:rPr>
+        <w:t xml:space="preserve"> of their</w:t>
+      </w:r>
+      <w:r>
+        <w:rPr>
+          <w:rFonts w:cstheme="minorHAnsi"/>
+          <w:color w:val="000000" w:themeColor="text1"/>
+        </w:rPr>
+        <w:t xml:space="preserve"> comment</w:t>
+      </w:r>
+      <w:r>
+        <w:rPr>
+          <w:rFonts w:cstheme="minorHAnsi"/>
+          <w:color w:val="000000" w:themeColor="text1"/>
+        </w:rPr>
+        <w:t>s</w:t>
+      </w:r>
+      <w:r>
+        <w:rPr>
+          <w:rFonts w:cstheme="minorHAnsi"/>
+          <w:color w:val="000000" w:themeColor="text1"/>
+        </w:rPr>
+        <w:t xml:space="preserve">. In </w:t>
+      </w:r>
+      <w:r>
+        <w:rPr>
+          <w:rFonts w:cstheme="minorHAnsi"/>
+          <w:color w:val="000000" w:themeColor="text1"/>
+        </w:rPr>
+        <w:t>making our revisions</w:t>
+      </w:r>
+      <w:r>
+        <w:rPr>
+          <w:rFonts w:cstheme="minorHAnsi"/>
+          <w:color w:val="000000" w:themeColor="text1"/>
+        </w:rPr>
+        <w:t xml:space="preserve">, </w:t>
+      </w:r>
+      <w:r>
+        <w:rPr>
+          <w:rFonts w:cstheme="minorHAnsi"/>
+          <w:color w:val="000000" w:themeColor="text1"/>
+        </w:rPr>
+        <w:t>we placed a special emphasis</w:t>
+      </w:r>
+      <w:r>
+        <w:rPr>
+          <w:rFonts w:cstheme="minorHAnsi"/>
+          <w:color w:val="000000" w:themeColor="text1"/>
+        </w:rPr>
+        <w:t xml:space="preserve"> on </w:t>
+      </w:r>
+      <w:r>
+        <w:rPr>
+          <w:rFonts w:cstheme="minorHAnsi"/>
+          <w:color w:val="000000" w:themeColor="text1"/>
+        </w:rPr>
+        <w:t xml:space="preserve">clarifying the motivation for </w:t>
+      </w:r>
+      <w:r>
+        <w:rPr>
+          <w:rFonts w:cstheme="minorHAnsi"/>
+          <w:color w:val="000000" w:themeColor="text1"/>
+        </w:rPr>
+        <w:t>our</w:t>
+      </w:r>
+      <w:r>
+        <w:rPr>
+          <w:rFonts w:cstheme="minorHAnsi"/>
+          <w:color w:val="000000" w:themeColor="text1"/>
+        </w:rPr>
+        <w:t xml:space="preserve"> study while also streamlining the </w:t>
+      </w:r>
+      <w:r>
+        <w:rPr>
+          <w:rFonts w:cstheme="minorHAnsi"/>
+          <w:color w:val="000000" w:themeColor="text1"/>
+        </w:rPr>
+        <w:t xml:space="preserve">literature review in the </w:t>
+      </w:r>
+      <w:r>
+        <w:rPr>
+          <w:rFonts w:cstheme="minorHAnsi"/>
+          <w:color w:val="000000" w:themeColor="text1"/>
+        </w:rPr>
+        <w:t>Introduction and</w:t>
+      </w:r>
+      <w:r>
+        <w:rPr>
+          <w:rFonts w:cstheme="minorHAnsi"/>
+          <w:color w:val="000000" w:themeColor="text1"/>
+        </w:rPr>
+        <w:t xml:space="preserve"> simplifying the</w:t>
+      </w:r>
+      <w:r>
+        <w:rPr>
+          <w:rFonts w:cstheme="minorHAnsi"/>
+          <w:color w:val="000000" w:themeColor="text1"/>
+        </w:rPr>
+        <w:t xml:space="preserve"> Results section. To facilitate review, </w:t>
       </w:r>
       <w:r>
         <w:rPr>
@@ -1028,7 +1126,23 @@
           <w:kern w:val="2"/>
           <w14:ligatures w14:val="standardContextual"/>
         </w:rPr>
-        <w:t xml:space="preserve">We have revised our manuscript in accordance with both your feedback and our reviewer’s comments. In doing so, we have focused our revision on streamlining the Introduction, clarifying the rationale for this study, and simplifying our Results section. Regarding the Introduction, we have shortened our discussion of previous studies investigating JOL accuracy (pg. </w:t>
+        <w:t xml:space="preserve">We have revised our manuscript in accordance </w:t>
+      </w:r>
+      <w:r>
+        <w:rPr>
+          <w:rFonts w:cstheme="minorHAnsi"/>
+          <w:kern w:val="2"/>
+          <w14:ligatures w14:val="standardContextual"/>
+        </w:rPr>
+        <w:t xml:space="preserve">with </w:t>
+      </w:r>
+      <w:r>
+        <w:rPr>
+          <w:rFonts w:cstheme="minorHAnsi"/>
+          <w:kern w:val="2"/>
+          <w14:ligatures w14:val="standardContextual"/>
+        </w:rPr>
+        <w:t xml:space="preserve">our reviewer’s comments. In doing so, we have focused our revision on streamlining the Introduction, clarifying the rationale for this study, and simplifying our Results section. Regarding the Introduction, we have shortened our discussion of previous studies investigating JOL accuracy (pg. </w:t>
       </w:r>
       <w:r>
         <w:rPr>
@@ -1095,7 +1209,39 @@
           <w:kern w:val="2"/>
           <w14:ligatures w14:val="standardContextual"/>
         </w:rPr>
-        <w:t xml:space="preserve">). This section has subsequently been replaced with a new section which summarizes and explains the motivation for the present study (see pg. </w:t>
+        <w:t xml:space="preserve">). This </w:t>
+      </w:r>
+      <w:r>
+        <w:rPr>
+          <w:rFonts w:cstheme="minorHAnsi"/>
+          <w:kern w:val="2"/>
+          <w14:ligatures w14:val="standardContextual"/>
+        </w:rPr>
+        <w:t xml:space="preserve">portion of the Introduction </w:t>
+      </w:r>
+      <w:r>
+        <w:rPr>
+          <w:rFonts w:cstheme="minorHAnsi"/>
+          <w:kern w:val="2"/>
+          <w14:ligatures w14:val="standardContextual"/>
+        </w:rPr>
+        <w:t xml:space="preserve">has subsequently been replaced with a new section which </w:t>
+      </w:r>
+      <w:r>
+        <w:rPr>
+          <w:rFonts w:cstheme="minorHAnsi"/>
+          <w:kern w:val="2"/>
+          <w14:ligatures w14:val="standardContextual"/>
+        </w:rPr>
+        <w:t>more clearly explains</w:t>
+      </w:r>
+      <w:r>
+        <w:rPr>
+          <w:rFonts w:cstheme="minorHAnsi"/>
+          <w:kern w:val="2"/>
+          <w14:ligatures w14:val="standardContextual"/>
+        </w:rPr>
+        <w:t xml:space="preserve"> the motivation for the present study (see pg. </w:t>
       </w:r>
       <w:r>
         <w:rPr>
@@ -1120,24 +1266,88 @@
           <w:kern w:val="2"/>
           <w14:ligatures w14:val="standardContextual"/>
         </w:rPr>
-        <w:t>In doing so, we believe that our revised Introduction more clearly communicates the rationale behind our study while highlighting the novel contributions of this research.</w:t>
-      </w:r>
-    </w:p>
-    <w:p>
-      <w:pPr>
-        <w:rPr>
-          <w:rFonts w:cstheme="minorHAnsi"/>
-          <w:kern w:val="2"/>
-          <w14:ligatures w14:val="standardContextual"/>
-        </w:rPr>
-      </w:pPr>
-      <w:r>
-        <w:rPr>
-          <w:rFonts w:cstheme="minorHAnsi"/>
-          <w:kern w:val="2"/>
-          <w14:ligatures w14:val="standardContextual"/>
-        </w:rPr>
-        <w:t xml:space="preserve">Regarding our Results section, we have removed both the resolution analyses and the cross-experimental analyses. In doing so, this allowed us to focus our results primarily on changes to the illusion of competence as a function of encoding group. However, for completeness, we now report these analyses in the Appendix (pg. </w:t>
+        <w:t xml:space="preserve">In doing so, we believe that our revised Introduction more clearly communicates the rationale behind our study while highlighting the novel contributions of </w:t>
+      </w:r>
+      <w:r>
+        <w:rPr>
+          <w:rFonts w:cstheme="minorHAnsi"/>
+          <w:kern w:val="2"/>
+          <w14:ligatures w14:val="standardContextual"/>
+        </w:rPr>
+        <w:t>our study</w:t>
+      </w:r>
+      <w:r>
+        <w:rPr>
+          <w:rFonts w:cstheme="minorHAnsi"/>
+          <w:kern w:val="2"/>
+          <w14:ligatures w14:val="standardContextual"/>
+        </w:rPr>
+        <w:t>.</w:t>
+      </w:r>
+    </w:p>
+    <w:p>
+      <w:pPr>
+        <w:rPr>
+          <w:rFonts w:cstheme="minorHAnsi"/>
+          <w:kern w:val="2"/>
+          <w14:ligatures w14:val="standardContextual"/>
+        </w:rPr>
+      </w:pPr>
+      <w:r>
+        <w:rPr>
+          <w:rFonts w:cstheme="minorHAnsi"/>
+          <w:kern w:val="2"/>
+          <w14:ligatures w14:val="standardContextual"/>
+        </w:rPr>
+        <w:t>Concerning</w:t>
+      </w:r>
+      <w:r>
+        <w:rPr>
+          <w:rFonts w:cstheme="minorHAnsi"/>
+          <w:kern w:val="2"/>
+          <w14:ligatures w14:val="standardContextual"/>
+        </w:rPr>
+        <w:t xml:space="preserve"> our Results section, </w:t>
+      </w:r>
+      <w:r>
+        <w:rPr>
+          <w:rFonts w:cstheme="minorHAnsi"/>
+          <w:kern w:val="2"/>
+          <w14:ligatures w14:val="standardContextual"/>
+        </w:rPr>
+        <w:t>the</w:t>
+      </w:r>
+      <w:r>
+        <w:rPr>
+          <w:rFonts w:cstheme="minorHAnsi"/>
+          <w:kern w:val="2"/>
+          <w14:ligatures w14:val="standardContextual"/>
+        </w:rPr>
+        <w:t xml:space="preserve"> resolution analyses </w:t>
+      </w:r>
+      <w:r>
+        <w:rPr>
+          <w:rFonts w:cstheme="minorHAnsi"/>
+          <w:kern w:val="2"/>
+          <w14:ligatures w14:val="standardContextual"/>
+        </w:rPr>
+        <w:t>from Experiments 1 and 2 and</w:t>
+      </w:r>
+      <w:r>
+        <w:rPr>
+          <w:rFonts w:cstheme="minorHAnsi"/>
+          <w:kern w:val="2"/>
+          <w14:ligatures w14:val="standardContextual"/>
+        </w:rPr>
+        <w:t xml:space="preserve"> the cross-experimental analyses</w:t>
+      </w:r>
+      <w:r>
+        <w:rPr>
+          <w:rFonts w:cstheme="minorHAnsi"/>
+          <w:kern w:val="2"/>
+          <w14:ligatures w14:val="standardContextual"/>
+        </w:rPr>
+        <w:t xml:space="preserve"> that were initially reported on pg. </w:t>
       </w:r>
       <w:r>
         <w:rPr>
@@ -1154,17 +1364,73 @@
           <w:kern w:val="2"/>
           <w14:ligatures w14:val="standardContextual"/>
         </w:rPr>
-        <w:t>), given that some readers may be interested in these findings (Comment 5).</w:t>
-      </w:r>
-    </w:p>
-    <w:p>
-      <w:pPr>
-        <w:rPr>
-          <w:rFonts w:cstheme="minorHAnsi"/>
-          <w:kern w:val="2"/>
-          <w14:ligatures w14:val="standardContextual"/>
-        </w:rPr>
-      </w:pPr>
+        <w:t xml:space="preserve"> of our initial submission have been relegated to the Appendix (pg. </w:t>
+      </w:r>
+      <w:r>
+        <w:rPr>
+          <w:rFonts w:cstheme="minorHAnsi"/>
+          <w:kern w:val="2"/>
+          <w:highlight w:val="yellow"/>
+          <w14:ligatures w14:val="standardContextual"/>
+        </w:rPr>
+        <w:t>xx</w:t>
+      </w:r>
+      <w:r>
+        <w:rPr>
+          <w:rFonts w:cstheme="minorHAnsi"/>
+          <w:kern w:val="2"/>
+          <w14:ligatures w14:val="standardContextual"/>
+        </w:rPr>
+        <w:t>; please see our response to Comment 5)</w:t>
+      </w:r>
+      <w:r>
+        <w:rPr>
+          <w:rFonts w:cstheme="minorHAnsi"/>
+          <w:kern w:val="2"/>
+          <w14:ligatures w14:val="standardContextual"/>
+        </w:rPr>
+        <w:t xml:space="preserve">. </w:t>
+      </w:r>
+      <w:r>
+        <w:rPr>
+          <w:rFonts w:cstheme="minorHAnsi"/>
+          <w:kern w:val="2"/>
+          <w14:ligatures w14:val="standardContextual"/>
+        </w:rPr>
+        <w:t>This change</w:t>
+      </w:r>
+      <w:r>
+        <w:rPr>
+          <w:rFonts w:cstheme="minorHAnsi"/>
+          <w:kern w:val="2"/>
+          <w14:ligatures w14:val="standardContextual"/>
+        </w:rPr>
+        <w:t xml:space="preserve"> </w:t>
+      </w:r>
+      <w:r>
+        <w:rPr>
+          <w:rFonts w:cstheme="minorHAnsi"/>
+          <w:kern w:val="2"/>
+          <w14:ligatures w14:val="standardContextual"/>
+        </w:rPr>
+        <w:t xml:space="preserve">allowed us to focus each results section specifically on changes to the illusion of competence, given that this effect is typically discussed in terms of calibration rather than resolution (e.g., Koriat &amp; Bjork, 2005; Maxwell &amp; Huff, 2021, etc.). However, by </w:t>
+      </w:r>
+      <w:r>
+        <w:rPr>
+          <w:rFonts w:cstheme="minorHAnsi"/>
+          <w:kern w:val="2"/>
+          <w14:ligatures w14:val="standardContextual"/>
+        </w:rPr>
+        <w:t>moving the resolution and cross-experimental</w:t>
+      </w:r>
+      <w:r>
+        <w:rPr>
+          <w:rFonts w:cstheme="minorHAnsi"/>
+          <w:kern w:val="2"/>
+          <w14:ligatures w14:val="standardContextual"/>
+        </w:rPr>
+        <w:t xml:space="preserve"> analyses to the Appendix, they are still available for interested readers.</w:t>
+      </w:r>
     </w:p>
     <w:p>
       <w:pPr>
@@ -1370,7 +1636,39 @@
           <w:kern w:val="2"/>
           <w14:ligatures w14:val="standardContextual"/>
         </w:rPr>
-        <w:t xml:space="preserve"> Thank you for taking the time to review our manuscript. Our previous submission included a </w:t>
+        <w:t xml:space="preserve"> Thank you for taking the time to review our manuscript. </w:t>
+      </w:r>
+      <w:r>
+        <w:rPr>
+          <w:rFonts w:cstheme="minorHAnsi"/>
+          <w:kern w:val="2"/>
+          <w14:ligatures w14:val="standardContextual"/>
+        </w:rPr>
+        <w:t>In o</w:t>
+      </w:r>
+      <w:r>
+        <w:rPr>
+          <w:rFonts w:cstheme="minorHAnsi"/>
+          <w:kern w:val="2"/>
+          <w14:ligatures w14:val="standardContextual"/>
+        </w:rPr>
+        <w:t>ur previous submission</w:t>
+      </w:r>
+      <w:r>
+        <w:rPr>
+          <w:rFonts w:cstheme="minorHAnsi"/>
+          <w:kern w:val="2"/>
+          <w14:ligatures w14:val="standardContextual"/>
+        </w:rPr>
+        <w:t>, we</w:t>
+      </w:r>
+      <w:r>
+        <w:rPr>
+          <w:rFonts w:cstheme="minorHAnsi"/>
+          <w:kern w:val="2"/>
+          <w14:ligatures w14:val="standardContextual"/>
+        </w:rPr>
+        <w:t xml:space="preserve"> included a </w:t>
       </w:r>
       <w:r>
         <w:rPr>
@@ -1396,47 +1694,23 @@
         </w:rPr>
         <w:t>cue-target relations in the Introduction, given that associative direction (i.e., forward vs. backward associations) is a driving factor behind the illusion of competence.</w:t>
       </w:r>
-    </w:p>
-    <w:p>
-      <w:pPr>
-        <w:rPr>
-          <w:rFonts w:cstheme="minorHAnsi"/>
-          <w:kern w:val="2"/>
-          <w14:ligatures w14:val="standardContextual"/>
-        </w:rPr>
-      </w:pPr>
-      <w:r>
-        <w:rPr>
-          <w:rFonts w:cstheme="minorHAnsi"/>
-          <w:kern w:val="2"/>
-          <w14:ligatures w14:val="standardContextual"/>
-        </w:rPr>
-        <w:t>We have streamlined t</w:t>
-      </w:r>
-      <w:r>
-        <w:rPr>
-          <w:rFonts w:cstheme="minorHAnsi"/>
-          <w:kern w:val="2"/>
-          <w14:ligatures w14:val="standardContextual"/>
-        </w:rPr>
-        <w:t>his section of our</w:t>
-      </w:r>
-      <w:r>
-        <w:rPr>
-          <w:rFonts w:cstheme="minorHAnsi"/>
-          <w:kern w:val="2"/>
-          <w14:ligatures w14:val="standardContextual"/>
-        </w:rPr>
-        <w:t xml:space="preserve"> Introduction to focus less on cue-target relations while shifting the focus to </w:t>
-      </w:r>
-      <w:r>
-        <w:rPr>
-          <w:rFonts w:cstheme="minorHAnsi"/>
-          <w:kern w:val="2"/>
-          <w14:ligatures w14:val="standardContextual"/>
-        </w:rPr>
-        <w:t xml:space="preserve">metacognitive illusions and, specifically, the illusion of competence. In doing so, we have updated the first section heading (pg. 4) to read “The Illusion of Competence.” We have also reframed </w:t>
-      </w:r>
+      <w:r>
+        <w:rPr>
+          <w:rFonts w:cstheme="minorHAnsi"/>
+          <w:kern w:val="2"/>
+          <w14:ligatures w14:val="standardContextual"/>
+        </w:rPr>
+        <w:t xml:space="preserve"> As a result, we reasoned that a discussion of the effects of cue-target relations and, specifically, associative direction on JOLs was warranted.</w:t>
+      </w:r>
+    </w:p>
+    <w:p>
+      <w:pPr>
+        <w:rPr>
+          <w:rFonts w:cstheme="minorHAnsi"/>
+          <w:kern w:val="2"/>
+          <w14:ligatures w14:val="standardContextual"/>
+        </w:rPr>
+      </w:pPr>
       <w:r>
         <w:rPr>
           <w:rFonts w:cstheme="minorHAnsi"/>
@@ -1444,7 +1718,170 @@
           <w14:ligatures w14:val="standardContextual"/>
         </w:rPr>
         <w:lastRenderedPageBreak/>
-        <w:t xml:space="preserve">the first two paragraphs of this section (pgs. 4 and 5) to introduce the illusion of competence, with the discussion of cue-target relations limited to describing how different types of relations affect the correspondence between JOLs and recall, thus producing the illusion of competence for backward paired-associates. </w:t>
+        <w:t xml:space="preserve">However, we agree that the Introduction in our previous submission was quite lengthy, given the number of topics it spanned. As a result, our Introduction now focuses </w:t>
+      </w:r>
+      <w:r>
+        <w:rPr>
+          <w:rFonts w:cstheme="minorHAnsi"/>
+          <w:kern w:val="2"/>
+          <w14:ligatures w14:val="standardContextual"/>
+        </w:rPr>
+        <w:t xml:space="preserve">less on cue-target relations </w:t>
+      </w:r>
+      <w:r>
+        <w:rPr>
+          <w:rFonts w:cstheme="minorHAnsi"/>
+          <w:kern w:val="2"/>
+          <w14:ligatures w14:val="standardContextual"/>
+        </w:rPr>
+        <w:t>and instead</w:t>
+      </w:r>
+      <w:r>
+        <w:rPr>
+          <w:rFonts w:cstheme="minorHAnsi"/>
+          <w:kern w:val="2"/>
+          <w14:ligatures w14:val="standardContextual"/>
+        </w:rPr>
+        <w:t xml:space="preserve"> </w:t>
+      </w:r>
+      <w:r>
+        <w:rPr>
+          <w:rFonts w:cstheme="minorHAnsi"/>
+          <w:kern w:val="2"/>
+          <w14:ligatures w14:val="standardContextual"/>
+        </w:rPr>
+        <w:t xml:space="preserve">focuses more on </w:t>
+      </w:r>
+      <w:r>
+        <w:rPr>
+          <w:rFonts w:cstheme="minorHAnsi"/>
+          <w:kern w:val="2"/>
+          <w14:ligatures w14:val="standardContextual"/>
+        </w:rPr>
+        <w:t>metacognitive illusions, the illusion of competence</w:t>
+      </w:r>
+      <w:r>
+        <w:rPr>
+          <w:rFonts w:cstheme="minorHAnsi"/>
+          <w:kern w:val="2"/>
+          <w14:ligatures w14:val="standardContextual"/>
+        </w:rPr>
+        <w:t>, and previous research which as attempted to mitigate this effect.</w:t>
+      </w:r>
+      <w:r>
+        <w:rPr>
+          <w:rFonts w:cstheme="minorHAnsi"/>
+          <w:kern w:val="2"/>
+          <w14:ligatures w14:val="standardContextual"/>
+        </w:rPr>
+        <w:t xml:space="preserve"> In doing so, we have updated the first section heading (pg. </w:t>
+      </w:r>
+      <w:r>
+        <w:rPr>
+          <w:rFonts w:cstheme="minorHAnsi"/>
+          <w:kern w:val="2"/>
+          <w:highlight w:val="yellow"/>
+          <w14:ligatures w14:val="standardContextual"/>
+        </w:rPr>
+        <w:t>4</w:t>
+      </w:r>
+      <w:r>
+        <w:rPr>
+          <w:rFonts w:cstheme="minorHAnsi"/>
+          <w:kern w:val="2"/>
+          <w14:ligatures w14:val="standardContextual"/>
+        </w:rPr>
+        <w:t>) to read “The Illusion of Competence”</w:t>
+      </w:r>
+      <w:r>
+        <w:rPr>
+          <w:rFonts w:cstheme="minorHAnsi"/>
+          <w:kern w:val="2"/>
+          <w14:ligatures w14:val="standardContextual"/>
+        </w:rPr>
+        <w:t>, which reflects the change in focus for this section.</w:t>
+      </w:r>
+      <w:r>
+        <w:rPr>
+          <w:rFonts w:cstheme="minorHAnsi"/>
+          <w:kern w:val="2"/>
+          <w14:ligatures w14:val="standardContextual"/>
+        </w:rPr>
+        <w:t xml:space="preserve"> We have also reframed the first two paragraphs of this section (pgs. </w:t>
+      </w:r>
+      <w:r>
+        <w:rPr>
+          <w:rFonts w:cstheme="minorHAnsi"/>
+          <w:kern w:val="2"/>
+          <w:highlight w:val="yellow"/>
+          <w14:ligatures w14:val="standardContextual"/>
+        </w:rPr>
+        <w:t>4</w:t>
+      </w:r>
+      <w:r>
+        <w:rPr>
+          <w:rFonts w:cstheme="minorHAnsi"/>
+          <w:kern w:val="2"/>
+          <w14:ligatures w14:val="standardContextual"/>
+        </w:rPr>
+        <w:t xml:space="preserve"> and </w:t>
+      </w:r>
+      <w:r>
+        <w:rPr>
+          <w:rFonts w:cstheme="minorHAnsi"/>
+          <w:kern w:val="2"/>
+          <w:highlight w:val="yellow"/>
+          <w14:ligatures w14:val="standardContextual"/>
+        </w:rPr>
+        <w:t>5</w:t>
+      </w:r>
+      <w:r>
+        <w:rPr>
+          <w:rFonts w:cstheme="minorHAnsi"/>
+          <w:kern w:val="2"/>
+          <w14:ligatures w14:val="standardContextual"/>
+        </w:rPr>
+        <w:t xml:space="preserve">) to introduce the illusion of competence, with the discussion of cue-target relations </w:t>
+      </w:r>
+      <w:r>
+        <w:rPr>
+          <w:rFonts w:cstheme="minorHAnsi"/>
+          <w:kern w:val="2"/>
+          <w14:ligatures w14:val="standardContextual"/>
+        </w:rPr>
+        <w:t xml:space="preserve">now </w:t>
+      </w:r>
+      <w:r>
+        <w:rPr>
+          <w:rFonts w:cstheme="minorHAnsi"/>
+          <w:kern w:val="2"/>
+          <w14:ligatures w14:val="standardContextual"/>
+        </w:rPr>
+        <w:t xml:space="preserve">limited to describing how different types of </w:t>
+      </w:r>
+      <w:r>
+        <w:rPr>
+          <w:rFonts w:cstheme="minorHAnsi"/>
+          <w:kern w:val="2"/>
+          <w14:ligatures w14:val="standardContextual"/>
+        </w:rPr>
+        <w:t xml:space="preserve">cue-target </w:t>
+      </w:r>
+      <w:r>
+        <w:rPr>
+          <w:rFonts w:cstheme="minorHAnsi"/>
+          <w:kern w:val="2"/>
+          <w14:ligatures w14:val="standardContextual"/>
+        </w:rPr>
+        <w:t xml:space="preserve">relations affect the correspondence between JOLs and recall, thus producing the illusion of competence </w:t>
+      </w:r>
+      <w:r>
+        <w:rPr>
+          <w:rFonts w:cstheme="minorHAnsi"/>
+          <w:kern w:val="2"/>
+          <w14:ligatures w14:val="standardContextual"/>
+        </w:rPr>
+        <w:t>(i.e., differences in JOL accuracy for forward vs. backward cue-target pairs).</w:t>
       </w:r>
     </w:p>
     <w:p>
@@ -1582,7 +2019,40 @@
           <w:kern w:val="2"/>
           <w14:ligatures w14:val="standardContextual"/>
         </w:rPr>
-        <w:t xml:space="preserve"> be comprehensive, our Introduction included a detailed overview of previous research assessing the accuracy of JOLs. Starting on pg. 4, we have streamline</w:t>
+        <w:t xml:space="preserve"> be comprehensive, our Introduction included a detailed overview of previous research assessing the accuracy of JOLs.</w:t>
+      </w:r>
+      <w:r>
+        <w:rPr>
+          <w:rFonts w:cstheme="minorHAnsi"/>
+          <w:kern w:val="2"/>
+          <w14:ligatures w14:val="standardContextual"/>
+        </w:rPr>
+        <w:t xml:space="preserve"> </w:t>
+      </w:r>
+      <w:r>
+        <w:rPr>
+          <w:rFonts w:cstheme="minorHAnsi"/>
+          <w:kern w:val="2"/>
+          <w14:ligatures w14:val="standardContextual"/>
+        </w:rPr>
+        <w:t xml:space="preserve">Starting on pg. </w:t>
+      </w:r>
+      <w:r>
+        <w:rPr>
+          <w:rFonts w:cstheme="minorHAnsi"/>
+          <w:kern w:val="2"/>
+          <w:highlight w:val="yellow"/>
+          <w14:ligatures w14:val="standardContextual"/>
+        </w:rPr>
+        <w:t>4</w:t>
+      </w:r>
+      <w:r>
+        <w:rPr>
+          <w:rFonts w:cstheme="minorHAnsi"/>
+          <w:kern w:val="2"/>
+          <w14:ligatures w14:val="standardContextual"/>
+        </w:rPr>
+        <w:t>, we have streamline</w:t>
       </w:r>
       <w:r>
         <w:rPr>
@@ -1614,7 +2084,23 @@
           <w:kern w:val="2"/>
           <w14:ligatures w14:val="standardContextual"/>
         </w:rPr>
-        <w:t>. Specifically, we have removed the discussion of post-dictions from our discussion of Arbuckle and Cuddy (1969). We have also reworked this paragraph so that it is more closely linked with subsequent studies on JOL accuracy.</w:t>
+        <w:t>. Specifically, we have removed the discussion of post-dictions from our discussion of Arbuckle and Cuddy (1969). We have also reworked this paragraph so that it is</w:t>
+      </w:r>
+      <w:r>
+        <w:rPr>
+          <w:rFonts w:cstheme="minorHAnsi"/>
+          <w:kern w:val="2"/>
+          <w14:ligatures w14:val="standardContextual"/>
+        </w:rPr>
+        <w:t xml:space="preserve"> now</w:t>
+      </w:r>
+      <w:r>
+        <w:rPr>
+          <w:rFonts w:cstheme="minorHAnsi"/>
+          <w:kern w:val="2"/>
+          <w14:ligatures w14:val="standardContextual"/>
+        </w:rPr>
+        <w:t xml:space="preserve"> more closely linked with subsequent studies on JOL accuracy.</w:t>
       </w:r>
     </w:p>
     <w:p>
@@ -1663,7 +2149,15 @@
           <w:kern w:val="2"/>
           <w14:ligatures w14:val="standardContextual"/>
         </w:rPr>
-        <w:t xml:space="preserve">, which now provides a more straightforward discussion of previous studies replicating and extending Koriat &amp; Bjork’s (2005) original illusion of competence study. </w:t>
+        <w:t xml:space="preserve">. As a result, this paragraph </w:t>
+      </w:r>
+      <w:r>
+        <w:rPr>
+          <w:rFonts w:cstheme="minorHAnsi"/>
+          <w:kern w:val="2"/>
+          <w14:ligatures w14:val="standardContextual"/>
+        </w:rPr>
+        <w:t xml:space="preserve">now provides a more straightforward discussion of previous studies replicating and extending Koriat &amp; Bjork’s (2005) original illusion of competence study. </w:t>
       </w:r>
       <w:r>
         <w:rPr>
@@ -1728,25 +2222,71 @@
           <w:kern w:val="2"/>
           <w14:ligatures w14:val="standardContextual"/>
         </w:rPr>
-        <w:t xml:space="preserve">, have clarified previous research combining </w:t>
-      </w:r>
-      <w:proofErr w:type="gramStart"/>
-      <w:r>
-        <w:rPr>
-          <w:rFonts w:cstheme="minorHAnsi"/>
-          <w:kern w:val="2"/>
-          <w14:ligatures w14:val="standardContextual"/>
-        </w:rPr>
-        <w:t>levels-of-processing</w:t>
-      </w:r>
-      <w:proofErr w:type="gramEnd"/>
-      <w:r>
-        <w:rPr>
-          <w:rFonts w:cstheme="minorHAnsi"/>
-          <w:kern w:val="2"/>
-          <w14:ligatures w14:val="standardContextual"/>
-        </w:rPr>
-        <w:t xml:space="preserve"> with JOLs. Specifically, we have </w:t>
+        <w:t>,</w:t>
+      </w:r>
+      <w:r>
+        <w:rPr>
+          <w:rFonts w:cstheme="minorHAnsi"/>
+          <w:kern w:val="2"/>
+          <w14:ligatures w14:val="standardContextual"/>
+        </w:rPr>
+        <w:t xml:space="preserve"> we</w:t>
+      </w:r>
+      <w:r>
+        <w:rPr>
+          <w:rFonts w:cstheme="minorHAnsi"/>
+          <w:kern w:val="2"/>
+          <w14:ligatures w14:val="standardContextual"/>
+        </w:rPr>
+        <w:t xml:space="preserve"> have clarified</w:t>
+      </w:r>
+      <w:r>
+        <w:rPr>
+          <w:rFonts w:cstheme="minorHAnsi"/>
+          <w:kern w:val="2"/>
+          <w14:ligatures w14:val="standardContextual"/>
+        </w:rPr>
+        <w:t xml:space="preserve"> our discussion of</w:t>
+      </w:r>
+      <w:r>
+        <w:rPr>
+          <w:rFonts w:cstheme="minorHAnsi"/>
+          <w:kern w:val="2"/>
+          <w14:ligatures w14:val="standardContextual"/>
+        </w:rPr>
+        <w:t xml:space="preserve"> previous research combining </w:t>
+      </w:r>
+      <w:r>
+        <w:rPr>
+          <w:rFonts w:cstheme="minorHAnsi"/>
+          <w:kern w:val="2"/>
+          <w14:ligatures w14:val="standardContextual"/>
+        </w:rPr>
+        <w:t xml:space="preserve">the </w:t>
+      </w:r>
+      <w:r>
+        <w:rPr>
+          <w:rFonts w:cstheme="minorHAnsi"/>
+          <w:kern w:val="2"/>
+          <w14:ligatures w14:val="standardContextual"/>
+        </w:rPr>
+        <w:t xml:space="preserve">levels-of-processing </w:t>
+      </w:r>
+      <w:r>
+        <w:rPr>
+          <w:rFonts w:cstheme="minorHAnsi"/>
+          <w:kern w:val="2"/>
+          <w14:ligatures w14:val="standardContextual"/>
+        </w:rPr>
+        <w:t xml:space="preserve">framework </w:t>
+      </w:r>
+      <w:r>
+        <w:rPr>
+          <w:rFonts w:cstheme="minorHAnsi"/>
+          <w:kern w:val="2"/>
+          <w14:ligatures w14:val="standardContextual"/>
+        </w:rPr>
+        <w:t xml:space="preserve">with JOLs. Specifically, we have </w:t>
       </w:r>
       <w:r>
         <w:rPr>
@@ -1788,24 +2328,57 @@
           <w:kern w:val="2"/>
           <w14:ligatures w14:val="standardContextual"/>
         </w:rPr>
-        <w:t xml:space="preserve"> while expanding upon the motivation for the present study. Specifically, we now note on pg. x that few studies have investigated the effects of encoding manipulations on JOL accuracy, and to date, no study has assessed the influence of item-specific and relational encoding tasks.</w:t>
-      </w:r>
-    </w:p>
-    <w:p>
-      <w:pPr>
-        <w:rPr>
-          <w:rFonts w:cstheme="minorHAnsi"/>
-          <w:kern w:val="2"/>
-          <w14:ligatures w14:val="standardContextual"/>
-        </w:rPr>
-      </w:pPr>
-      <w:r>
-        <w:rPr>
-          <w:rFonts w:cstheme="minorHAnsi"/>
-          <w:kern w:val="2"/>
-          <w14:ligatures w14:val="standardContextual"/>
-        </w:rPr>
-        <w:t xml:space="preserve">Finally, regarding our discussion of calibration and resolution, </w:t>
+        <w:t xml:space="preserve"> while expanding upon the motivation for the present study. Specifically, we now note on pg. </w:t>
+      </w:r>
+      <w:r>
+        <w:rPr>
+          <w:rFonts w:cstheme="minorHAnsi"/>
+          <w:kern w:val="2"/>
+          <w:highlight w:val="yellow"/>
+          <w14:ligatures w14:val="standardContextual"/>
+        </w:rPr>
+        <w:t>x</w:t>
+      </w:r>
+      <w:r>
+        <w:rPr>
+          <w:rFonts w:cstheme="minorHAnsi"/>
+          <w:kern w:val="2"/>
+          <w14:ligatures w14:val="standardContextual"/>
+        </w:rPr>
+        <w:t xml:space="preserve"> that few studies have investigated the effects of encoding manipulations on JOL accuracy, and to date, no study has assessed the influence of item-specific and relational encoding tasks</w:t>
+      </w:r>
+      <w:r>
+        <w:rPr>
+          <w:rFonts w:cstheme="minorHAnsi"/>
+          <w:kern w:val="2"/>
+          <w14:ligatures w14:val="standardContextual"/>
+        </w:rPr>
+        <w:t xml:space="preserve"> on JOL accuracy</w:t>
+      </w:r>
+      <w:r>
+        <w:rPr>
+          <w:rFonts w:cstheme="minorHAnsi"/>
+          <w:kern w:val="2"/>
+          <w14:ligatures w14:val="standardContextual"/>
+        </w:rPr>
+        <w:t>.</w:t>
+      </w:r>
+    </w:p>
+    <w:p>
+      <w:pPr>
+        <w:rPr>
+          <w:rFonts w:cstheme="minorHAnsi"/>
+          <w:kern w:val="2"/>
+          <w14:ligatures w14:val="standardContextual"/>
+        </w:rPr>
+      </w:pPr>
+      <w:r>
+        <w:rPr>
+          <w:rFonts w:cstheme="minorHAnsi"/>
+          <w:kern w:val="2"/>
+          <w14:ligatures w14:val="standardContextual"/>
+        </w:rPr>
+        <w:t xml:space="preserve">Finally, </w:t>
       </w:r>
       <w:commentRangeStart w:id="0"/>
       <w:r>
@@ -1814,11 +2387,35 @@
           <w:kern w:val="2"/>
           <w14:ligatures w14:val="standardContextual"/>
         </w:rPr>
-        <w:t>we have removed this section</w:t>
+        <w:t>we have removed</w:t>
+      </w:r>
+      <w:r>
+        <w:rPr>
+          <w:rFonts w:cstheme="minorHAnsi"/>
+          <w:kern w:val="2"/>
+          <w14:ligatures w14:val="standardContextual"/>
+        </w:rPr>
+        <w:t xml:space="preserve"> our discussion of calibration and resolution from our Introductio</w:t>
+      </w:r>
+      <w:r>
+        <w:rPr>
+          <w:rFonts w:cstheme="minorHAnsi"/>
+          <w:kern w:val="2"/>
+          <w14:ligatures w14:val="standardContextual"/>
+        </w:rPr>
+        <w:t>n</w:t>
       </w:r>
       <w:commentRangeEnd w:id="0"/>
       <w:r>
         <w:rPr>
+          <w:rFonts w:cstheme="minorHAnsi"/>
+          <w:kern w:val="2"/>
+          <w14:ligatures w14:val="standardContextual"/>
+        </w:rPr>
+        <w:t>.</w:t>
+      </w:r>
+      <w:r>
+        <w:rPr>
           <w:rStyle w:val="CommentReference"/>
         </w:rPr>
         <w:commentReference w:id="0"/>
@@ -1829,7 +2426,48 @@
           <w:kern w:val="2"/>
           <w14:ligatures w14:val="standardContextual"/>
         </w:rPr>
-        <w:t>. Instead, we have replaced this section with a new heading (The Present Study, pg. x) which briefly summarizes our motivations for this study while also introducing calibration plots as a tool to assess the illusion of competence.</w:t>
+        <w:t xml:space="preserve"> </w:t>
+      </w:r>
+      <w:r>
+        <w:rPr>
+          <w:rFonts w:cstheme="minorHAnsi"/>
+          <w:kern w:val="2"/>
+          <w14:ligatures w14:val="standardContextual"/>
+        </w:rPr>
+        <w:t>This section has been</w:t>
+      </w:r>
+      <w:r>
+        <w:rPr>
+          <w:rFonts w:cstheme="minorHAnsi"/>
+          <w:kern w:val="2"/>
+          <w14:ligatures w14:val="standardContextual"/>
+        </w:rPr>
+        <w:t xml:space="preserve"> replaced with a new heading (The Present Study, pg. </w:t>
+      </w:r>
+      <w:r>
+        <w:rPr>
+          <w:rFonts w:cstheme="minorHAnsi"/>
+          <w:kern w:val="2"/>
+          <w:highlight w:val="yellow"/>
+          <w14:ligatures w14:val="standardContextual"/>
+        </w:rPr>
+        <w:t>x</w:t>
+      </w:r>
+      <w:r>
+        <w:rPr>
+          <w:rFonts w:cstheme="minorHAnsi"/>
+          <w:kern w:val="2"/>
+          <w14:ligatures w14:val="standardContextual"/>
+        </w:rPr>
+        <w:t>) which briefly summarizes our motivations for this study while also introducing calibration plots as a tool to assess the illusion of competence.</w:t>
+      </w:r>
+      <w:r>
+        <w:rPr>
+          <w:rFonts w:cstheme="minorHAnsi"/>
+          <w:kern w:val="2"/>
+          <w14:ligatures w14:val="standardContextual"/>
+        </w:rPr>
+        <w:t xml:space="preserve"> In doing so, we also use this section to emphasize that the illusion of competence is generally assessed in terms of JOL calibration.</w:t>
       </w:r>
     </w:p>
     <w:p>
@@ -1848,6 +2486,7 @@
           <w:kern w:val="2"/>
           <w14:ligatures w14:val="standardContextual"/>
         </w:rPr>
+        <w:lastRenderedPageBreak/>
         <w:t>Comment 3:</w:t>
       </w:r>
       <w:r>
@@ -1856,16 +2495,7 @@
           <w:kern w:val="2"/>
           <w14:ligatures w14:val="standardContextual"/>
         </w:rPr>
-        <w:t xml:space="preserve"> Calibration vs. Resolution in the Intro: Related to points 1 and 2 above, I got a bit lost in the discussion on factors affecting calibration vs. resolution. I didn’t understand the distinction between factors that influence calibration and resolution: “Whereas calibration is strongly influenced by factors that affect the magnitude of JOLs/recall, resolution is primarily impacted by factors influencing retrieval, including testing, practice, and timing” (p. 12). What is the difference between factors that affect the magnitude of recall and factors that affect retrieval? After all, testing, practice, and study time affect recall. It also seems a bit circular to say that factors that affect JOLs/recall affect calibration since </w:t>
-      </w:r>
-      <w:r>
-        <w:rPr>
-          <w:rFonts w:cstheme="minorHAnsi"/>
-          <w:kern w:val="2"/>
-          <w14:ligatures w14:val="standardContextual"/>
-        </w:rPr>
-        <w:lastRenderedPageBreak/>
-        <w:t>calibration is just JOL – recall. More importantly, I don’t know if this discussion of calibration vs. resolution helps motivate the present research. My understanding is that the illusion of competence research is all about calibration. Why was resolution also reported (besides the fact that it could be calculated with the data collected)? Was there a specific research question that could only be answered with resolution? Was there a specific hypothesis being tested by comparing the effects of the experimental manipulations on calibration and resolution? Perhaps the calibration vs. resolution discussion could be shortened/removed from the Intro, especially since the list of factors influencing resolution aren’t manipulated in the reported experiments.</w:t>
+        <w:t xml:space="preserve"> Calibration vs. Resolution in the Intro: Related to points 1 and 2 above, I got a bit lost in the discussion on factors affecting calibration vs. resolution. I didn’t understand the distinction between factors that influence calibration and resolution: “Whereas calibration is strongly influenced by factors that affect the magnitude of JOLs/recall, resolution is primarily impacted by factors influencing retrieval, including testing, practice, and timing” (p. 12). What is the difference between factors that affect the magnitude of recall and factors that affect retrieval? After all, testing, practice, and study time affect recall. It also seems a bit circular to say that factors that affect JOLs/recall affect calibration since calibration is just JOL – recall. More importantly, I don’t know if this discussion of calibration vs. resolution helps motivate the present research. My understanding is that the illusion of competence research is all about calibration. Why was resolution also reported (besides the fact that it could be calculated with the data collected)? Was there a specific research question that could only be answered with resolution? Was there a specific hypothesis being tested by comparing the effects of the experimental manipulations on calibration and resolution? Perhaps the calibration vs. resolution discussion could be shortened/removed from the Intro, especially since the list of factors influencing resolution aren’t manipulated in the reported experiments.</w:t>
       </w:r>
     </w:p>
     <w:p>
@@ -1910,7 +2540,31 @@
           <w:kern w:val="2"/>
           <w14:ligatures w14:val="standardContextual"/>
         </w:rPr>
-        <w:t xml:space="preserve">, as it was unclear whether both types of JOL accuracy would be affected by item-specific and relational encoding. However, </w:t>
+        <w:t xml:space="preserve"> in our Introduction</w:t>
+      </w:r>
+      <w:r>
+        <w:rPr>
+          <w:rFonts w:cstheme="minorHAnsi"/>
+          <w:kern w:val="2"/>
+          <w14:ligatures w14:val="standardContextual"/>
+        </w:rPr>
+        <w:t>, as it was unclear whether both types of JOL accuracy would be affected by item-specific and relational encodin</w:t>
+      </w:r>
+      <w:r>
+        <w:rPr>
+          <w:rFonts w:cstheme="minorHAnsi"/>
+          <w:kern w:val="2"/>
+          <w14:ligatures w14:val="standardContextual"/>
+        </w:rPr>
+        <w:t xml:space="preserve">g. Thus, we originally planned to assess changes in both types of accuracy as a function of item-specific/relational encoding tasks. </w:t>
+      </w:r>
+      <w:r>
+        <w:rPr>
+          <w:rFonts w:cstheme="minorHAnsi"/>
+          <w:kern w:val="2"/>
+          <w14:ligatures w14:val="standardContextual"/>
+        </w:rPr>
+        <w:t xml:space="preserve">However, </w:t>
       </w:r>
       <w:proofErr w:type="gramStart"/>
       <w:r>
@@ -1928,7 +2582,71 @@
           <w:kern w:val="2"/>
           <w14:ligatures w14:val="standardContextual"/>
         </w:rPr>
-        <w:t xml:space="preserve"> improve the focus of the introduction and simplify the results section, we removed this section (please see our response to Comment 2).</w:t>
+        <w:t xml:space="preserve"> improve the focus of the </w:t>
+      </w:r>
+      <w:r>
+        <w:rPr>
+          <w:rFonts w:cstheme="minorHAnsi"/>
+          <w:kern w:val="2"/>
+          <w14:ligatures w14:val="standardContextual"/>
+        </w:rPr>
+        <w:t>I</w:t>
+      </w:r>
+      <w:r>
+        <w:rPr>
+          <w:rFonts w:cstheme="minorHAnsi"/>
+          <w:kern w:val="2"/>
+          <w14:ligatures w14:val="standardContextual"/>
+        </w:rPr>
+        <w:t xml:space="preserve">ntroduction and simplify the </w:t>
+      </w:r>
+      <w:r>
+        <w:rPr>
+          <w:rFonts w:cstheme="minorHAnsi"/>
+          <w:kern w:val="2"/>
+          <w14:ligatures w14:val="standardContextual"/>
+        </w:rPr>
+        <w:t>R</w:t>
+      </w:r>
+      <w:r>
+        <w:rPr>
+          <w:rFonts w:cstheme="minorHAnsi"/>
+          <w:kern w:val="2"/>
+          <w14:ligatures w14:val="standardContextual"/>
+        </w:rPr>
+        <w:t xml:space="preserve">esults section, we </w:t>
+      </w:r>
+      <w:r>
+        <w:rPr>
+          <w:rFonts w:cstheme="minorHAnsi"/>
+          <w:kern w:val="2"/>
+          <w14:ligatures w14:val="standardContextual"/>
+        </w:rPr>
+        <w:t xml:space="preserve">have </w:t>
+      </w:r>
+      <w:r>
+        <w:rPr>
+          <w:rFonts w:cstheme="minorHAnsi"/>
+          <w:kern w:val="2"/>
+          <w14:ligatures w14:val="standardContextual"/>
+        </w:rPr>
+        <w:t xml:space="preserve">removed this section </w:t>
+      </w:r>
+      <w:r>
+        <w:rPr>
+          <w:rFonts w:cstheme="minorHAnsi"/>
+          <w:kern w:val="2"/>
+          <w14:ligatures w14:val="standardContextual"/>
+        </w:rPr>
+        <w:t xml:space="preserve">from the Introduction </w:t>
+      </w:r>
+      <w:r>
+        <w:rPr>
+          <w:rFonts w:cstheme="minorHAnsi"/>
+          <w:kern w:val="2"/>
+          <w14:ligatures w14:val="standardContextual"/>
+        </w:rPr>
+        <w:t>(please see our response to Comment 2).</w:t>
       </w:r>
     </w:p>
     <w:p>
@@ -1987,6 +2705,14 @@
           <w14:ligatures w14:val="standardContextual"/>
         </w:rPr>
         <w:t>.</w:t>
+      </w:r>
+      <w:r>
+        <w:rPr>
+          <w:rFonts w:cstheme="minorHAnsi"/>
+          <w:kern w:val="2"/>
+          <w14:ligatures w14:val="standardContextual"/>
+        </w:rPr>
+        <w:t xml:space="preserve"> In doing so, this simplifies our results section while also shifting the focus specifically to changes in JOL calibration, which is consistent how the Illusion of Competence is typically assessed (see Maxwell &amp; Huff, 2021).</w:t>
       </w:r>
     </w:p>
     <w:p>
@@ -2086,7 +2812,24 @@
           <w:kern w:val="2"/>
           <w14:ligatures w14:val="standardContextual"/>
         </w:rPr>
-        <w:t xml:space="preserve">item-specific and relational encoding strategies largely reduced the illusion of competence via improved recall is consistent with previous research suggesting that deep encoding tasks modify memory without modifying JOLs. For example, as noted on pg. XX, </w:t>
+        <w:t xml:space="preserve">item-specific and relational encoding strategies largely reduced the illusion of competence via improved recall is consistent with previous research suggesting that deep encoding tasks modify memory without modifying JOLs. For example, as noted on pg. </w:t>
+      </w:r>
+      <w:r>
+        <w:rPr>
+          <w:rFonts w:cstheme="minorHAnsi"/>
+          <w:kern w:val="2"/>
+          <w:highlight w:val="yellow"/>
+          <w14:ligatures w14:val="standardContextual"/>
+        </w:rPr>
+        <w:t>XX</w:t>
+      </w:r>
+      <w:r>
+        <w:rPr>
+          <w:rFonts w:cstheme="minorHAnsi"/>
+          <w:kern w:val="2"/>
+          <w14:ligatures w14:val="standardContextual"/>
+        </w:rPr>
+        <w:t xml:space="preserve">, </w:t>
       </w:r>
       <w:proofErr w:type="spellStart"/>
       <w:r>
@@ -2104,7 +2847,39 @@
           <w:kern w:val="2"/>
           <w14:ligatures w14:val="standardContextual"/>
         </w:rPr>
-        <w:t xml:space="preserve"> &amp; Roediger found that deep encoding tasks improved recognition but did not modify JOLs. Given that the present study used </w:t>
+        <w:t xml:space="preserve"> </w:t>
+      </w:r>
+      <w:r>
+        <w:rPr>
+          <w:rFonts w:cstheme="minorHAnsi"/>
+          <w:kern w:val="2"/>
+          <w14:ligatures w14:val="standardContextual"/>
+        </w:rPr>
+        <w:t>and</w:t>
+      </w:r>
+      <w:r>
+        <w:rPr>
+          <w:rFonts w:cstheme="minorHAnsi"/>
+          <w:kern w:val="2"/>
+          <w14:ligatures w14:val="standardContextual"/>
+        </w:rPr>
+        <w:t xml:space="preserve"> Roediger</w:t>
+      </w:r>
+      <w:r>
+        <w:rPr>
+          <w:rFonts w:cstheme="minorHAnsi"/>
+          <w:kern w:val="2"/>
+          <w14:ligatures w14:val="standardContextual"/>
+        </w:rPr>
+        <w:t xml:space="preserve"> (2020)</w:t>
+      </w:r>
+      <w:r>
+        <w:rPr>
+          <w:rFonts w:cstheme="minorHAnsi"/>
+          <w:kern w:val="2"/>
+          <w14:ligatures w14:val="standardContextual"/>
+        </w:rPr>
+        <w:t xml:space="preserve"> found that deep encoding tasks improved recognition but did not modify JOLs. Given that the present study used </w:t>
       </w:r>
       <w:proofErr w:type="gramStart"/>
       <w:r>
@@ -2122,24 +2897,72 @@
           <w:kern w:val="2"/>
           <w14:ligatures w14:val="standardContextual"/>
         </w:rPr>
-        <w:t>, our findings show that this pattern is not limited to recognition.</w:t>
-      </w:r>
-    </w:p>
-    <w:p>
-      <w:pPr>
-        <w:rPr>
-          <w:rFonts w:cstheme="minorHAnsi"/>
-          <w:kern w:val="2"/>
-          <w14:ligatures w14:val="standardContextual"/>
-        </w:rPr>
-      </w:pPr>
-      <w:r>
-        <w:rPr>
-          <w:rFonts w:cstheme="minorHAnsi"/>
-          <w:kern w:val="2"/>
-          <w14:ligatures w14:val="standardContextual"/>
-        </w:rPr>
-        <w:t xml:space="preserve">However, from a cue-utilization standpoint, it is a bit surprising that providing item-specific and relational encoding strategies largely did not affect JOLs, particularly given that relational encoding would be expected to highlight pre-existing cue-target associations that participants use when forming their JOLs. However, we note that </w:t>
+        <w:t>, our findings show that this pattern is not limited to recognition</w:t>
+      </w:r>
+      <w:r>
+        <w:rPr>
+          <w:rFonts w:cstheme="minorHAnsi"/>
+          <w:kern w:val="2"/>
+          <w14:ligatures w14:val="standardContextual"/>
+        </w:rPr>
+        <w:t xml:space="preserve"> and extends to other memory types.</w:t>
+      </w:r>
+    </w:p>
+    <w:p>
+      <w:pPr>
+        <w:rPr>
+          <w:rFonts w:cstheme="minorHAnsi"/>
+          <w:kern w:val="2"/>
+          <w14:ligatures w14:val="standardContextual"/>
+        </w:rPr>
+      </w:pPr>
+      <w:r>
+        <w:rPr>
+          <w:rFonts w:cstheme="minorHAnsi"/>
+          <w:kern w:val="2"/>
+          <w14:ligatures w14:val="standardContextual"/>
+        </w:rPr>
+        <w:t>F</w:t>
+      </w:r>
+      <w:r>
+        <w:rPr>
+          <w:rFonts w:cstheme="minorHAnsi"/>
+          <w:kern w:val="2"/>
+          <w14:ligatures w14:val="standardContextual"/>
+        </w:rPr>
+        <w:t xml:space="preserve">rom a cue-utilization standpoint, </w:t>
+      </w:r>
+      <w:r>
+        <w:rPr>
+          <w:rFonts w:cstheme="minorHAnsi"/>
+          <w:kern w:val="2"/>
+          <w14:ligatures w14:val="standardContextual"/>
+        </w:rPr>
+        <w:t xml:space="preserve">however, </w:t>
+      </w:r>
+      <w:r>
+        <w:rPr>
+          <w:rFonts w:cstheme="minorHAnsi"/>
+          <w:kern w:val="2"/>
+          <w14:ligatures w14:val="standardContextual"/>
+        </w:rPr>
+        <w:t xml:space="preserve">it is a bit surprising that providing item-specific and relational encoding strategies largely did not affect </w:t>
+      </w:r>
+      <w:r>
+        <w:rPr>
+          <w:rFonts w:cstheme="minorHAnsi"/>
+          <w:kern w:val="2"/>
+          <w14:ligatures w14:val="standardContextual"/>
+        </w:rPr>
+        <w:t xml:space="preserve">the magnitude of </w:t>
+      </w:r>
+      <w:r>
+        <w:rPr>
+          <w:rFonts w:cstheme="minorHAnsi"/>
+          <w:kern w:val="2"/>
+          <w14:ligatures w14:val="standardContextual"/>
+        </w:rPr>
+        <w:t xml:space="preserve">JOLs, particularly given that relational encoding would be expected to highlight pre-existing cue-target associations that participants use when forming their JOLs. However, we note that </w:t>
       </w:r>
       <w:r>
         <w:rPr>
@@ -2155,23 +2978,112 @@
           <w:kern w:val="2"/>
           <w14:ligatures w14:val="standardContextual"/>
         </w:rPr>
-        <w:t xml:space="preserve"> experiments, both encoding strategies increased JOLs for unrelated pairs</w:t>
-      </w:r>
-      <w:r>
-        <w:rPr>
-          <w:rFonts w:cstheme="minorHAnsi"/>
-          <w:kern w:val="2"/>
-          <w14:ligatures w14:val="standardContextual"/>
-        </w:rPr>
-        <w:t>, while JOLs on related pairs were largely unaffected.</w:t>
-      </w:r>
-      <w:r>
-        <w:rPr>
-          <w:rFonts w:cstheme="minorHAnsi"/>
-          <w:kern w:val="2"/>
-          <w14:ligatures w14:val="standardContextual"/>
-        </w:rPr>
-        <w:t xml:space="preserve"> Thus, it may be the case that for related pairs, the pre-existing cue-target associations are already decidedly strong, and benefit little from the requirement to engage in </w:t>
+        <w:t xml:space="preserve"> experiments, both encoding strategies </w:t>
+      </w:r>
+      <w:r>
+        <w:rPr>
+          <w:rFonts w:cstheme="minorHAnsi"/>
+          <w:kern w:val="2"/>
+          <w14:ligatures w14:val="standardContextual"/>
+        </w:rPr>
+        <w:lastRenderedPageBreak/>
+        <w:t>increased JOLs for unrelated pairs</w:t>
+      </w:r>
+      <w:r>
+        <w:rPr>
+          <w:rFonts w:cstheme="minorHAnsi"/>
+          <w:kern w:val="2"/>
+          <w14:ligatures w14:val="standardContextual"/>
+        </w:rPr>
+        <w:t xml:space="preserve">, </w:t>
+      </w:r>
+      <w:r>
+        <w:rPr>
+          <w:rFonts w:cstheme="minorHAnsi"/>
+          <w:kern w:val="2"/>
+          <w14:ligatures w14:val="standardContextual"/>
+        </w:rPr>
+        <w:t xml:space="preserve">though </w:t>
+      </w:r>
+      <w:r>
+        <w:rPr>
+          <w:rFonts w:cstheme="minorHAnsi"/>
+          <w:kern w:val="2"/>
+          <w14:ligatures w14:val="standardContextual"/>
+        </w:rPr>
+        <w:t xml:space="preserve">JOLs on related </w:t>
+      </w:r>
+      <w:r>
+        <w:rPr>
+          <w:rFonts w:cstheme="minorHAnsi"/>
+          <w:kern w:val="2"/>
+          <w14:ligatures w14:val="standardContextual"/>
+        </w:rPr>
+        <w:t xml:space="preserve">cue-target </w:t>
+      </w:r>
+      <w:r>
+        <w:rPr>
+          <w:rFonts w:cstheme="minorHAnsi"/>
+          <w:kern w:val="2"/>
+          <w14:ligatures w14:val="standardContextual"/>
+        </w:rPr>
+        <w:t xml:space="preserve">pairs </w:t>
+      </w:r>
+      <w:r>
+        <w:rPr>
+          <w:rFonts w:cstheme="minorHAnsi"/>
+          <w:kern w:val="2"/>
+          <w14:ligatures w14:val="standardContextual"/>
+        </w:rPr>
+        <w:t>l</w:t>
+      </w:r>
+      <w:r>
+        <w:rPr>
+          <w:rFonts w:cstheme="minorHAnsi"/>
+          <w:kern w:val="2"/>
+          <w14:ligatures w14:val="standardContextual"/>
+        </w:rPr>
+        <w:t>argely</w:t>
+      </w:r>
+      <w:r>
+        <w:rPr>
+          <w:rFonts w:cstheme="minorHAnsi"/>
+          <w:kern w:val="2"/>
+          <w14:ligatures w14:val="standardContextual"/>
+        </w:rPr>
+        <w:t xml:space="preserve"> remained</w:t>
+      </w:r>
+      <w:r>
+        <w:rPr>
+          <w:rFonts w:cstheme="minorHAnsi"/>
+          <w:kern w:val="2"/>
+          <w14:ligatures w14:val="standardContextual"/>
+        </w:rPr>
+        <w:t xml:space="preserve"> unaffected.</w:t>
+      </w:r>
+      <w:r>
+        <w:rPr>
+          <w:rFonts w:cstheme="minorHAnsi"/>
+          <w:kern w:val="2"/>
+          <w14:ligatures w14:val="standardContextual"/>
+        </w:rPr>
+        <w:t xml:space="preserve"> Thus, it may be the case that for related pairs, the pre-existing cue-target associations are already decidedly strong, and </w:t>
+      </w:r>
+      <w:r>
+        <w:rPr>
+          <w:rFonts w:cstheme="minorHAnsi"/>
+          <w:kern w:val="2"/>
+          <w14:ligatures w14:val="standardContextual"/>
+        </w:rPr>
+        <w:t xml:space="preserve">as a result, they </w:t>
+      </w:r>
+      <w:r>
+        <w:rPr>
+          <w:rFonts w:cstheme="minorHAnsi"/>
+          <w:kern w:val="2"/>
+          <w14:ligatures w14:val="standardContextual"/>
+        </w:rPr>
+        <w:t xml:space="preserve">benefit little from the requirement to engage in </w:t>
       </w:r>
       <w:r>
         <w:rPr>
@@ -2195,6 +3107,14 @@
           <w:kern w:val="2"/>
           <w14:ligatures w14:val="standardContextual"/>
         </w:rPr>
+        <w:t xml:space="preserve"> Thus, the additional encoding improves recall, but does little to influence participants’ JOLs.</w:t>
+      </w:r>
+      <w:r>
+        <w:rPr>
+          <w:rFonts w:cstheme="minorHAnsi"/>
+          <w:kern w:val="2"/>
+          <w14:ligatures w14:val="standardContextual"/>
+        </w:rPr>
         <w:t xml:space="preserve"> However, </w:t>
       </w:r>
       <w:r>
@@ -2235,7 +3155,23 @@
           <w:kern w:val="2"/>
           <w14:ligatures w14:val="standardContextual"/>
         </w:rPr>
-        <w:t xml:space="preserve">may be more likely to strengthen these cues. We now discuss this point on pg. </w:t>
+        <w:t xml:space="preserve">may be more likely to strengthen these cues. </w:t>
+      </w:r>
+      <w:r>
+        <w:rPr>
+          <w:rFonts w:cstheme="minorHAnsi"/>
+          <w:kern w:val="2"/>
+          <w14:ligatures w14:val="standardContextual"/>
+        </w:rPr>
+        <w:t xml:space="preserve">Thus, the use of these encoding strategies increases the magnitude of JOLs while also benefiting recall. </w:t>
+      </w:r>
+      <w:r>
+        <w:rPr>
+          <w:rFonts w:cstheme="minorHAnsi"/>
+          <w:kern w:val="2"/>
+          <w14:ligatures w14:val="standardContextual"/>
+        </w:rPr>
+        <w:t xml:space="preserve">We now discuss this point on pg. </w:t>
       </w:r>
       <w:r>
         <w:rPr>
@@ -2334,7 +3270,6 @@
           <w:kern w:val="2"/>
           <w14:ligatures w14:val="standardContextual"/>
         </w:rPr>
-        <w:lastRenderedPageBreak/>
         <w:t>Comment 5:</w:t>
       </w:r>
       <w:r>
@@ -2354,7 +3289,6 @@
           <w14:ligatures w14:val="standardContextual"/>
         </w:rPr>
       </w:pPr>
-      <w:commentRangeStart w:id="2"/>
       <w:r>
         <w:rPr>
           <w:rFonts w:cstheme="minorHAnsi"/>
@@ -2367,13 +3301,6 @@
         </w:rPr>
         <w:t>Response:</w:t>
       </w:r>
-      <w:commentRangeEnd w:id="2"/>
-      <w:r>
-        <w:rPr>
-          <w:rStyle w:val="CommentReference"/>
-        </w:rPr>
-        <w:commentReference w:id="2"/>
-      </w:r>
       <w:r>
         <w:rPr>
           <w:rFonts w:cstheme="minorHAnsi"/>
@@ -2390,22 +3317,112 @@
         </w:rPr>
         <w:t>We agree that the present study contains an abundance of analyses. For each experiment, we initially included both a traditional analysis of mean JOLs and recall, calibration plots and their subsequent analyses, and an analysis of gammas to assess changes in resolution.</w:t>
       </w:r>
-    </w:p>
-    <w:p>
-      <w:pPr>
-        <w:rPr>
-          <w:rFonts w:cstheme="minorHAnsi"/>
-          <w:kern w:val="2"/>
-          <w14:ligatures w14:val="standardContextual"/>
-        </w:rPr>
-      </w:pPr>
-      <w:r>
-        <w:rPr>
-          <w:rFonts w:cstheme="minorHAnsi"/>
-          <w:kern w:val="2"/>
-          <w14:ligatures w14:val="standardContextual"/>
-        </w:rPr>
-        <w:t>In our revised manuscript, we have sought to simplify the results section by moving the gamma analysis in each experiment to the Appendix (see our response to Comment 3). We have also moved the cross-experimental analyses into the Appendix (pg. xx; see our response to Comment 6). Thus, each results section now simply contains our analyses of means and calibration plots.</w:t>
+      <w:r>
+        <w:rPr>
+          <w:rFonts w:cstheme="minorHAnsi"/>
+          <w:kern w:val="2"/>
+          <w14:ligatures w14:val="standardContextual"/>
+        </w:rPr>
+        <w:t xml:space="preserve"> Given that a novel aspect of our study was the use of item-specific/relational encoding tasks alongside JOLs, it was unclear whether these tasks would differentially affect both types of JOL accuracy. Thus, our initial submission included each of these analyses for completeness.</w:t>
+      </w:r>
+    </w:p>
+    <w:p>
+      <w:pPr>
+        <w:rPr>
+          <w:rFonts w:cstheme="minorHAnsi"/>
+          <w:kern w:val="2"/>
+          <w14:ligatures w14:val="standardContextual"/>
+        </w:rPr>
+      </w:pPr>
+      <w:r>
+        <w:rPr>
+          <w:rFonts w:cstheme="minorHAnsi"/>
+          <w:kern w:val="2"/>
+          <w14:ligatures w14:val="standardContextual"/>
+        </w:rPr>
+        <w:t xml:space="preserve">In our revised manuscript, we have sought to simplify the results section by moving the </w:t>
+      </w:r>
+      <w:r>
+        <w:rPr>
+          <w:rFonts w:cstheme="minorHAnsi"/>
+          <w:kern w:val="2"/>
+          <w14:ligatures w14:val="standardContextual"/>
+        </w:rPr>
+        <w:t>resolution</w:t>
+      </w:r>
+      <w:r>
+        <w:rPr>
+          <w:rFonts w:cstheme="minorHAnsi"/>
+          <w:kern w:val="2"/>
+          <w14:ligatures w14:val="standardContextual"/>
+        </w:rPr>
+        <w:t xml:space="preserve"> analysis </w:t>
+      </w:r>
+      <w:r>
+        <w:rPr>
+          <w:rFonts w:cstheme="minorHAnsi"/>
+          <w:kern w:val="2"/>
+          <w14:ligatures w14:val="standardContextual"/>
+        </w:rPr>
+        <w:t xml:space="preserve">reported </w:t>
+      </w:r>
+      <w:r>
+        <w:rPr>
+          <w:rFonts w:cstheme="minorHAnsi"/>
+          <w:kern w:val="2"/>
+          <w14:ligatures w14:val="standardContextual"/>
+        </w:rPr>
+        <w:t>in each experiment to the Appendix (</w:t>
+      </w:r>
+      <w:r>
+        <w:rPr>
+          <w:rFonts w:cstheme="minorHAnsi"/>
+          <w:kern w:val="2"/>
+          <w14:ligatures w14:val="standardContextual"/>
+        </w:rPr>
+        <w:t xml:space="preserve">pgs. </w:t>
+      </w:r>
+      <w:r>
+        <w:rPr>
+          <w:rFonts w:cstheme="minorHAnsi"/>
+          <w:kern w:val="2"/>
+          <w:highlight w:val="yellow"/>
+          <w14:ligatures w14:val="standardContextual"/>
+        </w:rPr>
+        <w:t>xx-xx</w:t>
+      </w:r>
+      <w:r>
+        <w:rPr>
+          <w:rFonts w:cstheme="minorHAnsi"/>
+          <w:kern w:val="2"/>
+          <w14:ligatures w14:val="standardContextual"/>
+        </w:rPr>
+        <w:t xml:space="preserve">; please </w:t>
+      </w:r>
+      <w:r>
+        <w:rPr>
+          <w:rFonts w:cstheme="minorHAnsi"/>
+          <w:kern w:val="2"/>
+          <w14:ligatures w14:val="standardContextual"/>
+        </w:rPr>
+        <w:t xml:space="preserve">see our response to Comment 3). We have also moved the cross-experimental analyses into the Appendix (pg. </w:t>
+      </w:r>
+      <w:r>
+        <w:rPr>
+          <w:rFonts w:cstheme="minorHAnsi"/>
+          <w:kern w:val="2"/>
+          <w:highlight w:val="yellow"/>
+          <w14:ligatures w14:val="standardContextual"/>
+        </w:rPr>
+        <w:t>xx</w:t>
+      </w:r>
+      <w:r>
+        <w:rPr>
+          <w:rFonts w:cstheme="minorHAnsi"/>
+          <w:kern w:val="2"/>
+          <w14:ligatures w14:val="standardContextual"/>
+        </w:rPr>
+        <w:t>; see our response to Comment 6). Thus, each results section now contains our analyses of means and calibration plots.</w:t>
       </w:r>
     </w:p>
     <w:p>
@@ -2479,15 +3496,47 @@
           <w:kern w:val="2"/>
           <w14:ligatures w14:val="standardContextual"/>
         </w:rPr>
-        <w:t xml:space="preserve">Thank you for this suggestion. As you noted, we included the cross-experimental analyses for completeness, as we were initially concerned that our inclusion of the think-aloud procedure in Experiment 2 might alter participants were encoding the cue-target pairs and affect JOLs and/or recall relative to Experiment 1. </w:t>
-      </w:r>
-      <w:r>
-        <w:rPr>
-          <w:rFonts w:cstheme="minorHAnsi"/>
-          <w:kern w:val="2"/>
-          <w14:ligatures w14:val="standardContextual"/>
-        </w:rPr>
-        <w:t xml:space="preserve">To streamline the results section, we have followed your suggestion and moved the cross-experimental analyses to the Appendix. The full results for this set of analyses are now available on pg. </w:t>
+        <w:t xml:space="preserve">Thank you for this suggestion. As you noted, we </w:t>
+      </w:r>
+      <w:r>
+        <w:rPr>
+          <w:rFonts w:cstheme="minorHAnsi"/>
+          <w:kern w:val="2"/>
+          <w14:ligatures w14:val="standardContextual"/>
+        </w:rPr>
+        <w:t xml:space="preserve">initially </w:t>
+      </w:r>
+      <w:r>
+        <w:rPr>
+          <w:rFonts w:cstheme="minorHAnsi"/>
+          <w:kern w:val="2"/>
+          <w14:ligatures w14:val="standardContextual"/>
+        </w:rPr>
+        <w:t xml:space="preserve">included the cross-experimental analyses for completeness, as we were concerned that our inclusion of the think-aloud procedure in Experiment 2 might alter participants were encoding the cue-target pairs and affect JOLs and/or recall relative to Experiment 1. </w:t>
+      </w:r>
+      <w:r>
+        <w:rPr>
+          <w:rFonts w:cstheme="minorHAnsi"/>
+          <w:kern w:val="2"/>
+          <w14:ligatures w14:val="standardContextual"/>
+        </w:rPr>
+        <w:t>To streamline the results section, we have followed your suggestion and</w:t>
+      </w:r>
+      <w:r>
+        <w:rPr>
+          <w:rFonts w:cstheme="minorHAnsi"/>
+          <w:kern w:val="2"/>
+          <w14:ligatures w14:val="standardContextual"/>
+        </w:rPr>
+        <w:t xml:space="preserve"> have</w:t>
+      </w:r>
+      <w:r>
+        <w:rPr>
+          <w:rFonts w:cstheme="minorHAnsi"/>
+          <w:kern w:val="2"/>
+          <w14:ligatures w14:val="standardContextual"/>
+        </w:rPr>
+        <w:t xml:space="preserve"> moved the cross-experimental analyses to the Appendix. The full results for this set of analyses are now available on pg. </w:t>
       </w:r>
       <w:r>
         <w:rPr>
@@ -2551,6 +3600,7 @@
           <w:kern w:val="2"/>
           <w14:ligatures w14:val="standardContextual"/>
         </w:rPr>
+        <w:lastRenderedPageBreak/>
         <w:t xml:space="preserve">All </w:t>
       </w:r>
       <w:r>
@@ -2639,7 +3689,7 @@
         <w:pStyle w:val="CommentText"/>
       </w:pPr>
       <w:r>
-        <w:t>Anyways, I'm fine remove this section. What I was thinking was that I could just replace this with a "The Present Study" heading like I usually do (we didn't do that this time for some reason) and use that section to hammer home the motivation for this study and use it to briefly introduce the calibration plots.</w:t>
+        <w:t>Anyways, I'm fine removing this section from the intro. What I was thinking was that I could just replace it with a "The Present Study" heading like I usually do (we didn't do that this time for some reason) and then use the new section to hammer home the motivation for this study and also to briefly introduce the calibration plots.</w:t>
       </w:r>
     </w:p>
     <w:p>
@@ -2652,7 +3702,7 @@
         <w:pStyle w:val="CommentText"/>
       </w:pPr>
       <w:r>
-        <w:t>Then for the analyses, we could streamline them a bit by removing the gammas (or moving them to the Appendix) and just focusing on calibration.</w:t>
+        <w:t>Then for the analyses, we could simplify them a bit by moving the gammas and cross-experimental stuff to the Appendix.</w:t>
       </w:r>
     </w:p>
     <w:p>
@@ -2681,7 +3731,7 @@
         <w:annotationRef/>
       </w:r>
       <w:r>
-        <w:t>This was something I notices as I was going through the tables. I quickly ran the stats and saw that changes in mean JOLs are significant for unrelated pairs (both encoding strategies raised JOLs) but we don't get any reliable changes on related pairs.</w:t>
+        <w:t>This was something I noticed as I was going through the tables. I quickly ran the stats and saw that changes in mean JOLs are significant for unrelated pairs (both encoding strategies increased JOLs vs silent reading) but we don't get any reliable changes in JOLs for related pairs.</w:t>
       </w:r>
     </w:p>
     <w:p>
@@ -2694,23 +3744,7 @@
         <w:pStyle w:val="CommentText"/>
       </w:pPr>
       <w:r>
-        <w:t>My thinking is that JOLs for unrelated pairs are increasing because the encoding tasks allow them to "build their own cues" so to speak vs. related pairs where the cues are already available. Or I guess to put it another way, the cues for related pairs are about as salient as they can be, so instead the encoding task is just making them easier to access at test (vs. unrelated pairs where the encoding tasks are beneficial on both ends)</w:t>
-      </w:r>
-    </w:p>
-  </w:comment>
-  <w:comment w:id="2" w:author="Nick Maxwell" w:date="2023-06-20T18:50:00Z" w:initials="NM">
-    <w:p>
-      <w:pPr>
-        <w:pStyle w:val="CommentText"/>
-      </w:pPr>
-      <w:r>
-        <w:rPr>
-          <w:rStyle w:val="CommentReference"/>
-        </w:rPr>
-        <w:annotationRef/>
-      </w:r>
-      <w:r>
-        <w:t>Thoughts here? I think moving the cross-experimental stuff and the gammas to the Appendix should help with this</w:t>
+        <w:t>My thinking is that JOLs for unrelated pairs are increasing because the encoding tasks allow participants to "build their own cues" so to speak vs. related pairs where the cues are already available. Or I guess to put it another way, the cues for related pairs are about as salient as they are going to get at encoding, so the additional  encoding from the ISREL tasks are just making items easier to recall at test without influencing JOLs (vs. unrelated pairs where the encoding tasks are beneficial on both ends)</w:t>
       </w:r>
     </w:p>
   </w:comment>
@@ -2721,7 +3755,6 @@
 <w15:commentsEx xmlns:wpc="http://schemas.microsoft.com/office/word/2010/wordprocessingCanvas" xmlns:cx="http://schemas.microsoft.com/office/drawing/2014/chartex" xmlns:cx1="http://schemas.microsoft.com/office/drawing/2015/9/8/chartex" xmlns:cx2="http://schemas.microsoft.com/office/drawing/2015/10/21/chartex" xmlns:cx3="http://schemas.microsoft.com/office/drawing/2016/5/9/chartex" xmlns:cx4="http://schemas.microsoft.com/office/drawing/2016/5/10/chartex" xmlns:cx5="http://schemas.microsoft.com/office/drawing/2016/5/11/chartex" xmlns:cx6="http://schemas.microsoft.com/office/drawing/2016/5/12/chartex" xmlns:cx7="http://schemas.microsoft.com/office/drawing/2016/5/13/chartex" xmlns:cx8="http://schemas.microsoft.com/office/drawing/2016/5/14/chartex" xmlns:mc="http://schemas.openxmlformats.org/markup-compatibility/2006" xmlns:aink="http://schemas.microsoft.com/office/drawing/2016/ink" xmlns:am3d="http://schemas.microsoft.com/office/drawing/2017/model3d" xmlns:o="urn:schemas-microsoft-com:office:office" xmlns:oel="http://schemas.microsoft.com/office/2019/extlst" xmlns:r="http://schemas.openxmlformats.org/officeDocument/2006/relationships" xmlns:m="http://schemas.openxmlformats.org/officeDocument/2006/math" xmlns:v="urn:schemas-microsoft-com:vml" xmlns:wp14="http://schemas.microsoft.com/office/word/2010/wordprocessingDrawing" xmlns:wp="http://schemas.openxmlformats.org/drawingml/2006/wordprocessingDrawing" xmlns:w10="urn:schemas-microsoft-com:office:word" xmlns:w="http://schemas.openxmlformats.org/wordprocessingml/2006/main" xmlns:w14="http://schemas.microsoft.com/office/word/2010/wordml" xmlns:w15="http://schemas.microsoft.com/office/word/2012/wordml" xmlns:w16cex="http://schemas.microsoft.com/office/word/2018/wordml/cex" xmlns:w16cid="http://schemas.microsoft.com/office/word/2016/wordml/cid" xmlns:w16="http://schemas.microsoft.com/office/word/2018/wordml" xmlns:w16sdtdh="http://schemas.microsoft.com/office/word/2020/wordml/sdtdatahash" xmlns:w16se="http://schemas.microsoft.com/office/word/2015/wordml/symex" xmlns:wpg="http://schemas.microsoft.com/office/word/2010/wordprocessingGroup" xmlns:wpi="http://schemas.microsoft.com/office/word/2010/wordprocessingInk" xmlns:wne="http://schemas.microsoft.com/office/word/2006/wordml" xmlns:wps="http://schemas.microsoft.com/office/word/2010/wordprocessingShape" mc:Ignorable="w14 w15 w16se w16cid w16 w16cex w16sdtdh wp14">
   <w15:commentEx w15:paraId="6E983908" w15:done="0"/>
   <w15:commentEx w15:paraId="001F5F01" w15:done="0"/>
-  <w15:commentEx w15:paraId="35B5B980" w15:done="0"/>
 </w15:commentsEx>
 </file>
 
@@ -2729,7 +3762,6 @@
 <w16cex:commentsExtensible xmlns:wpc="http://schemas.microsoft.com/office/word/2010/wordprocessingCanvas" xmlns:cx="http://schemas.microsoft.com/office/drawing/2014/chartex" xmlns:cx1="http://schemas.microsoft.com/office/drawing/2015/9/8/chartex" xmlns:cx2="http://schemas.microsoft.com/office/drawing/2015/10/21/chartex" xmlns:cx3="http://schemas.microsoft.com/office/drawing/2016/5/9/chartex" xmlns:cx4="http://schemas.microsoft.com/office/drawing/2016/5/10/chartex" xmlns:cx5="http://schemas.microsoft.com/office/drawing/2016/5/11/chartex" xmlns:cx6="http://schemas.microsoft.com/office/drawing/2016/5/12/chartex" xmlns:cx7="http://schemas.microsoft.com/office/drawing/2016/5/13/chartex" xmlns:cx8="http://schemas.microsoft.com/office/drawing/2016/5/14/chartex" xmlns:mc="http://schemas.openxmlformats.org/markup-compatibility/2006" xmlns:aink="http://schemas.microsoft.com/office/drawing/2016/ink" xmlns:am3d="http://schemas.microsoft.com/office/drawing/2017/model3d" xmlns:o="urn:schemas-microsoft-com:office:office" xmlns:oel="http://schemas.microsoft.com/office/2019/extlst" xmlns:r="http://schemas.openxmlformats.org/officeDocument/2006/relationships" xmlns:m="http://schemas.openxmlformats.org/officeDocument/2006/math" xmlns:v="urn:schemas-microsoft-com:vml" xmlns:wp14="http://schemas.microsoft.com/office/word/2010/wordprocessingDrawing" xmlns:wp="http://schemas.openxmlformats.org/drawingml/2006/wordprocessingDrawing" xmlns:w10="urn:schemas-microsoft-com:office:word" xmlns:w="http://schemas.openxmlformats.org/wordprocessingml/2006/main" xmlns:w14="http://schemas.microsoft.com/office/word/2010/wordml" xmlns:w15="http://schemas.microsoft.com/office/word/2012/wordml" xmlns:w16cex="http://schemas.microsoft.com/office/word/2018/wordml/cex" xmlns:w16cid="http://schemas.microsoft.com/office/word/2016/wordml/cid" xmlns:w16="http://schemas.microsoft.com/office/word/2018/wordml" xmlns:w16sdtdh="http://schemas.microsoft.com/office/word/2020/wordml/sdtdatahash" xmlns:w16se="http://schemas.microsoft.com/office/word/2015/wordml/symex" xmlns:wpg="http://schemas.microsoft.com/office/word/2010/wordprocessingGroup" xmlns:wpi="http://schemas.microsoft.com/office/word/2010/wordprocessingInk" xmlns:wne="http://schemas.microsoft.com/office/word/2006/wordml" xmlns:wps="http://schemas.microsoft.com/office/word/2010/wordprocessingShape" mc:Ignorable="w14 w15 w16se w16cid w16 w16cex w16sdtdh wp14">
   <w16cex:commentExtensible w16cex:durableId="283C4ED2" w16cex:dateUtc="2023-06-20T21:14:00Z"/>
   <w16cex:commentExtensible w16cex:durableId="283C59D1" w16cex:dateUtc="2023-06-20T22:01:00Z"/>
-  <w16cex:commentExtensible w16cex:durableId="283C737A" w16cex:dateUtc="2023-06-20T23:50:00Z"/>
 </w16cex:commentsExtensible>
 </file>
 
@@ -2737,7 +3769,6 @@
 <w16cid:commentsIds xmlns:wpc="http://schemas.microsoft.com/office/word/2010/wordprocessingCanvas" xmlns:cx="http://schemas.microsoft.com/office/drawing/2014/chartex" xmlns:cx1="http://schemas.microsoft.com/office/drawing/2015/9/8/chartex" xmlns:cx2="http://schemas.microsoft.com/office/drawing/2015/10/21/chartex" xmlns:cx3="http://schemas.microsoft.com/office/drawing/2016/5/9/chartex" xmlns:cx4="http://schemas.microsoft.com/office/drawing/2016/5/10/chartex" xmlns:cx5="http://schemas.microsoft.com/office/drawing/2016/5/11/chartex" xmlns:cx6="http://schemas.microsoft.com/office/drawing/2016/5/12/chartex" xmlns:cx7="http://schemas.microsoft.com/office/drawing/2016/5/13/chartex" xmlns:cx8="http://schemas.microsoft.com/office/drawing/2016/5/14/chartex" xmlns:mc="http://schemas.openxmlformats.org/markup-compatibility/2006" xmlns:aink="http://schemas.microsoft.com/office/drawing/2016/ink" xmlns:am3d="http://schemas.microsoft.com/office/drawing/2017/model3d" xmlns:o="urn:schemas-microsoft-com:office:office" xmlns:oel="http://schemas.microsoft.com/office/2019/extlst" xmlns:r="http://schemas.openxmlformats.org/officeDocument/2006/relationships" xmlns:m="http://schemas.openxmlformats.org/officeDocument/2006/math" xmlns:v="urn:schemas-microsoft-com:vml" xmlns:wp14="http://schemas.microsoft.com/office/word/2010/wordprocessingDrawing" xmlns:wp="http://schemas.openxmlformats.org/drawingml/2006/wordprocessingDrawing" xmlns:w10="urn:schemas-microsoft-com:office:word" xmlns:w="http://schemas.openxmlformats.org/wordprocessingml/2006/main" xmlns:w14="http://schemas.microsoft.com/office/word/2010/wordml" xmlns:w15="http://schemas.microsoft.com/office/word/2012/wordml" xmlns:w16cex="http://schemas.microsoft.com/office/word/2018/wordml/cex" xmlns:w16cid="http://schemas.microsoft.com/office/word/2016/wordml/cid" xmlns:w16="http://schemas.microsoft.com/office/word/2018/wordml" xmlns:w16sdtdh="http://schemas.microsoft.com/office/word/2020/wordml/sdtdatahash" xmlns:w16se="http://schemas.microsoft.com/office/word/2015/wordml/symex" xmlns:wpg="http://schemas.microsoft.com/office/word/2010/wordprocessingGroup" xmlns:wpi="http://schemas.microsoft.com/office/word/2010/wordprocessingInk" xmlns:wne="http://schemas.microsoft.com/office/word/2006/wordml" xmlns:wps="http://schemas.microsoft.com/office/word/2010/wordprocessingShape" mc:Ignorable="w14 w15 w16se w16cid w16 w16cex w16sdtdh wp14">
   <w16cid:commentId w16cid:paraId="6E983908" w16cid:durableId="283C4ED2"/>
   <w16cid:commentId w16cid:paraId="001F5F01" w16cid:durableId="283C59D1"/>
-  <w16cid:commentId w16cid:paraId="35B5B980" w16cid:durableId="283C737A"/>
 </w16cid:commentsIds>
 </file>
 

</xml_diff>